<commit_message>
Update ERD with ASPNet Identity Tables
Updated the ERD and added the definition for ASP.Net Identity manager tables
Updated SQL script in MySQL Script and Admin User document
</commit_message>
<xml_diff>
--- a/Documentation/Documents/Database Design.docx
+++ b/Documentation/Documents/Database Design.docx
@@ -421,10 +421,27 @@
             <v:path o:extrusionok="f" gradientshapeok="t" o:connecttype="rect"/>
             <o:lock v:ext="edit" aspectratio="t"/>
           </v:shapetype>
-          <v:shape id="_x0000_i1025" type="#_x0000_t75" style="width:451pt;height:386.5pt">
-            <v:imagedata r:id="rId8" o:title="CrowSoftERD2"/>
+          <v:shape id="_x0000_i1025" type="#_x0000_t75" style="width:451pt;height:477.5pt">
+            <v:imagedata r:id="rId8" o:title="CrowSoftERD3"/>
           </v:shape>
         </w:pict>
+      </w:r>
+    </w:p>
+    <w:p>
+      <w:pPr>
+        <w:rPr>
+          <w:rFonts w:asciiTheme="majorHAnsi" w:eastAsiaTheme="majorEastAsia" w:hAnsiTheme="majorHAnsi" w:cstheme="majorBidi"/>
+          <w:b/>
+          <w:bCs/>
+          <w:color w:val="4F81BD" w:themeColor="accent1"/>
+          <w:lang w:val="en-IE"/>
+        </w:rPr>
+      </w:pPr>
+      <w:r>
+        <w:rPr>
+          <w:lang w:val="en-IE"/>
+        </w:rPr>
+        <w:br w:type="page"/>
       </w:r>
     </w:p>
     <w:p>
@@ -438,6 +455,523 @@
         <w:rPr>
           <w:lang w:val="en-IE"/>
         </w:rPr>
+        <w:lastRenderedPageBreak/>
+        <w:t>Asp</w:t>
+      </w:r>
+      <w:r>
+        <w:rPr>
+          <w:lang w:val="en-IE"/>
+        </w:rPr>
+        <w:t>.</w:t>
+      </w:r>
+      <w:r>
+        <w:rPr>
+          <w:lang w:val="en-IE"/>
+        </w:rPr>
+        <w:t xml:space="preserve">Net </w:t>
+      </w:r>
+      <w:r>
+        <w:rPr>
+          <w:lang w:val="en-IE"/>
+        </w:rPr>
+        <w:t xml:space="preserve">Identity </w:t>
+      </w:r>
+      <w:r>
+        <w:rPr>
+          <w:lang w:val="en-IE"/>
+        </w:rPr>
+        <w:t>Security Tables</w:t>
+      </w:r>
+    </w:p>
+    <w:p>
+      <w:pPr>
+        <w:rPr>
+          <w:lang w:val="en-IE"/>
+        </w:rPr>
+      </w:pPr>
+      <w:r>
+        <w:rPr>
+          <w:lang w:val="en-IE"/>
+        </w:rPr>
+        <w:t xml:space="preserve">Microsoft introduced ASP.Net Identify Security for </w:t>
+      </w:r>
+      <w:r>
+        <w:rPr>
+          <w:lang w:val="en-IE"/>
+        </w:rPr>
+        <w:t xml:space="preserve">use by an </w:t>
+      </w:r>
+      <w:r>
+        <w:rPr>
+          <w:lang w:val="en-IE"/>
+        </w:rPr>
+        <w:t xml:space="preserve">ASP.Net Core MVC application. This security identity enables </w:t>
+      </w:r>
+      <w:r>
+        <w:rPr>
+          <w:lang w:val="en-IE"/>
+        </w:rPr>
+        <w:t xml:space="preserve">a </w:t>
+      </w:r>
+      <w:r>
+        <w:rPr>
+          <w:lang w:val="en-IE"/>
+        </w:rPr>
+        <w:t>role-based security,</w:t>
+      </w:r>
+      <w:r>
+        <w:rPr>
+          <w:lang w:val="en-IE"/>
+        </w:rPr>
+        <w:t xml:space="preserve"> hidden/hash passwords and </w:t>
+      </w:r>
+      <w:r>
+        <w:rPr>
+          <w:lang w:val="en-IE"/>
+        </w:rPr>
+        <w:t xml:space="preserve">also prevents cross site scripting, SQL injections, and much more.  The reason for choosing </w:t>
+      </w:r>
+      <w:r>
+        <w:rPr>
+          <w:lang w:val="en-IE"/>
+        </w:rPr>
+        <w:t>t</w:t>
+      </w:r>
+      <w:r>
+        <w:rPr>
+          <w:lang w:val="en-IE"/>
+        </w:rPr>
+        <w:t xml:space="preserve">his method is </w:t>
+      </w:r>
+      <w:r>
+        <w:rPr>
+          <w:lang w:val="en-IE"/>
+        </w:rPr>
+        <w:t xml:space="preserve">ensure users are allocated to a specific role. </w:t>
+      </w:r>
+    </w:p>
+    <w:p>
+      <w:pPr>
+        <w:rPr>
+          <w:lang w:val="en-IE"/>
+        </w:rPr>
+      </w:pPr>
+      <w:r>
+        <w:rPr>
+          <w:lang w:val="en-IE"/>
+        </w:rPr>
+        <w:t>The following table are required for ASP.Net Core Identity Manager:</w:t>
+      </w:r>
+    </w:p>
+    <w:p>
+      <w:pPr>
+        <w:pStyle w:val="ListParagraph"/>
+        <w:numPr>
+          <w:ilvl w:val="0"/>
+          <w:numId w:val="1"/>
+        </w:numPr>
+        <w:rPr>
+          <w:lang w:val="en-IE"/>
+        </w:rPr>
+      </w:pPr>
+      <w:proofErr w:type="spellStart"/>
+      <w:r>
+        <w:rPr>
+          <w:lang w:val="en-IE"/>
+        </w:rPr>
+        <w:t>AspNetUsers</w:t>
+      </w:r>
+      <w:proofErr w:type="spellEnd"/>
+    </w:p>
+    <w:p>
+      <w:pPr>
+        <w:pStyle w:val="ListParagraph"/>
+        <w:numPr>
+          <w:ilvl w:val="1"/>
+          <w:numId w:val="1"/>
+        </w:numPr>
+        <w:rPr>
+          <w:lang w:val="en-IE"/>
+        </w:rPr>
+      </w:pPr>
+      <w:r>
+        <w:rPr>
+          <w:lang w:val="en-IE"/>
+        </w:rPr>
+        <w:t>This table stores the main user when registered on the web site</w:t>
+      </w:r>
+    </w:p>
+    <w:p>
+      <w:pPr>
+        <w:pStyle w:val="ListParagraph"/>
+        <w:numPr>
+          <w:ilvl w:val="1"/>
+          <w:numId w:val="1"/>
+        </w:numPr>
+        <w:rPr>
+          <w:lang w:val="en-IE"/>
+        </w:rPr>
+      </w:pPr>
+      <w:r>
+        <w:rPr>
+          <w:lang w:val="en-IE"/>
+        </w:rPr>
+        <w:t xml:space="preserve">It also store passwords using </w:t>
+      </w:r>
+      <w:r>
+        <w:rPr>
+          <w:lang w:val="en-IE"/>
+        </w:rPr>
+        <w:t xml:space="preserve">Microsoft’s internal hashing algorithm. The following hashing format is used: </w:t>
+      </w:r>
+      <w:r>
+        <w:rPr>
+          <w:rStyle w:val="Emphasis"/>
+          <w:rFonts w:ascii="Arial" w:hAnsi="Arial" w:cs="Arial"/>
+          <w:color w:val="666666"/>
+          <w:sz w:val="16"/>
+          <w:szCs w:val="16"/>
+          <w:bdr w:val="none" w:sz="0" w:space="0" w:color="auto" w:frame="1"/>
+          <w:shd w:val="clear" w:color="auto" w:fill="FFFFFF"/>
+        </w:rPr>
+        <w:t xml:space="preserve">PBKDF2 with HMAC-SHA256, 128-bit salt, 256-bit </w:t>
+      </w:r>
+      <w:proofErr w:type="spellStart"/>
+      <w:r>
+        <w:rPr>
+          <w:rStyle w:val="Emphasis"/>
+          <w:rFonts w:ascii="Arial" w:hAnsi="Arial" w:cs="Arial"/>
+          <w:color w:val="666666"/>
+          <w:sz w:val="16"/>
+          <w:szCs w:val="16"/>
+          <w:bdr w:val="none" w:sz="0" w:space="0" w:color="auto" w:frame="1"/>
+          <w:shd w:val="clear" w:color="auto" w:fill="FFFFFF"/>
+        </w:rPr>
+        <w:t>subkey</w:t>
+      </w:r>
+      <w:proofErr w:type="spellEnd"/>
+      <w:r>
+        <w:rPr>
+          <w:rStyle w:val="Emphasis"/>
+          <w:rFonts w:ascii="Arial" w:hAnsi="Arial" w:cs="Arial"/>
+          <w:color w:val="666666"/>
+          <w:sz w:val="16"/>
+          <w:szCs w:val="16"/>
+          <w:bdr w:val="none" w:sz="0" w:space="0" w:color="auto" w:frame="1"/>
+          <w:shd w:val="clear" w:color="auto" w:fill="FFFFFF"/>
+        </w:rPr>
+        <w:t>, 10000 iterations</w:t>
+      </w:r>
+    </w:p>
+    <w:p>
+      <w:pPr>
+        <w:pStyle w:val="ListParagraph"/>
+        <w:numPr>
+          <w:ilvl w:val="1"/>
+          <w:numId w:val="1"/>
+        </w:numPr>
+        <w:rPr>
+          <w:lang w:val="en-IE"/>
+        </w:rPr>
+      </w:pPr>
+      <w:r>
+        <w:rPr>
+          <w:lang w:val="en-IE"/>
+        </w:rPr>
+        <w:t>A sign-in cookie is used when a user login</w:t>
+      </w:r>
+    </w:p>
+    <w:p>
+      <w:pPr>
+        <w:pStyle w:val="ListParagraph"/>
+        <w:numPr>
+          <w:ilvl w:val="0"/>
+          <w:numId w:val="1"/>
+        </w:numPr>
+        <w:rPr>
+          <w:lang w:val="en-IE"/>
+        </w:rPr>
+      </w:pPr>
+      <w:proofErr w:type="spellStart"/>
+      <w:r>
+        <w:rPr>
+          <w:lang w:val="en-IE"/>
+        </w:rPr>
+        <w:t>AspNetRoles</w:t>
+      </w:r>
+      <w:proofErr w:type="spellEnd"/>
+    </w:p>
+    <w:p>
+      <w:pPr>
+        <w:pStyle w:val="ListParagraph"/>
+        <w:numPr>
+          <w:ilvl w:val="1"/>
+          <w:numId w:val="1"/>
+        </w:numPr>
+        <w:rPr>
+          <w:lang w:val="en-IE"/>
+        </w:rPr>
+      </w:pPr>
+      <w:r>
+        <w:rPr>
+          <w:lang w:val="en-IE"/>
+        </w:rPr>
+        <w:t>To store roles in the database assigned to users</w:t>
+      </w:r>
+    </w:p>
+    <w:p>
+      <w:pPr>
+        <w:pStyle w:val="ListParagraph"/>
+        <w:numPr>
+          <w:ilvl w:val="1"/>
+          <w:numId w:val="1"/>
+        </w:numPr>
+        <w:rPr>
+          <w:lang w:val="en-IE"/>
+        </w:rPr>
+      </w:pPr>
+      <w:r>
+        <w:rPr>
+          <w:lang w:val="en-IE"/>
+        </w:rPr>
+        <w:t>Roles: Client, Admin and User</w:t>
+      </w:r>
+    </w:p>
+    <w:p>
+      <w:pPr>
+        <w:pStyle w:val="ListParagraph"/>
+        <w:numPr>
+          <w:ilvl w:val="0"/>
+          <w:numId w:val="1"/>
+        </w:numPr>
+        <w:rPr>
+          <w:lang w:val="en-IE"/>
+        </w:rPr>
+      </w:pPr>
+      <w:proofErr w:type="spellStart"/>
+      <w:r>
+        <w:rPr>
+          <w:lang w:val="en-IE"/>
+        </w:rPr>
+        <w:t>AspNetUserRoles</w:t>
+      </w:r>
+      <w:proofErr w:type="spellEnd"/>
+    </w:p>
+    <w:p>
+      <w:pPr>
+        <w:pStyle w:val="ListParagraph"/>
+        <w:numPr>
+          <w:ilvl w:val="1"/>
+          <w:numId w:val="1"/>
+        </w:numPr>
+        <w:rPr>
+          <w:lang w:val="en-IE"/>
+        </w:rPr>
+      </w:pPr>
+      <w:r>
+        <w:rPr>
+          <w:lang w:val="en-IE"/>
+        </w:rPr>
+        <w:t xml:space="preserve">This table is the reference table of what users belong to which roles. </w:t>
+      </w:r>
+    </w:p>
+    <w:p>
+      <w:pPr>
+        <w:pStyle w:val="ListParagraph"/>
+        <w:numPr>
+          <w:ilvl w:val="1"/>
+          <w:numId w:val="1"/>
+        </w:numPr>
+        <w:rPr>
+          <w:lang w:val="en-IE"/>
+        </w:rPr>
+      </w:pPr>
+      <w:r>
+        <w:rPr>
+          <w:lang w:val="en-IE"/>
+        </w:rPr>
+        <w:t xml:space="preserve">Many-to-many between </w:t>
+      </w:r>
+      <w:proofErr w:type="spellStart"/>
+      <w:r>
+        <w:rPr>
+          <w:lang w:val="en-IE"/>
+        </w:rPr>
+        <w:t>AspNetUsers</w:t>
+      </w:r>
+      <w:proofErr w:type="spellEnd"/>
+      <w:r>
+        <w:rPr>
+          <w:lang w:val="en-IE"/>
+        </w:rPr>
+        <w:t xml:space="preserve"> and </w:t>
+      </w:r>
+      <w:proofErr w:type="spellStart"/>
+      <w:r>
+        <w:rPr>
+          <w:lang w:val="en-IE"/>
+        </w:rPr>
+        <w:t>AspNetRoles</w:t>
+      </w:r>
+      <w:proofErr w:type="spellEnd"/>
+    </w:p>
+    <w:p>
+      <w:pPr>
+        <w:pStyle w:val="ListParagraph"/>
+        <w:numPr>
+          <w:ilvl w:val="0"/>
+          <w:numId w:val="1"/>
+        </w:numPr>
+        <w:rPr>
+          <w:lang w:val="en-IE"/>
+        </w:rPr>
+      </w:pPr>
+      <w:proofErr w:type="spellStart"/>
+      <w:r>
+        <w:rPr>
+          <w:lang w:val="en-IE"/>
+        </w:rPr>
+        <w:t>AspNetUserLogins</w:t>
+      </w:r>
+      <w:proofErr w:type="spellEnd"/>
+      <w:r>
+        <w:rPr>
+          <w:lang w:val="en-IE"/>
+        </w:rPr>
+        <w:t xml:space="preserve"> (Not in use)</w:t>
+      </w:r>
+    </w:p>
+    <w:p>
+      <w:pPr>
+        <w:pStyle w:val="ListParagraph"/>
+        <w:numPr>
+          <w:ilvl w:val="1"/>
+          <w:numId w:val="1"/>
+        </w:numPr>
+        <w:rPr>
+          <w:lang w:val="en-IE"/>
+        </w:rPr>
+      </w:pPr>
+      <w:r>
+        <w:rPr>
+          <w:lang w:val="en-IE"/>
+        </w:rPr>
+        <w:t xml:space="preserve">This table is </w:t>
+      </w:r>
+      <w:r>
+        <w:rPr>
+          <w:lang w:val="en-IE"/>
+        </w:rPr>
+        <w:t xml:space="preserve">used when using </w:t>
+      </w:r>
+      <w:proofErr w:type="spellStart"/>
+      <w:r>
+        <w:rPr>
+          <w:lang w:val="en-IE"/>
+        </w:rPr>
+        <w:t>OAuth</w:t>
+      </w:r>
+      <w:proofErr w:type="spellEnd"/>
+      <w:r>
+        <w:rPr>
+          <w:lang w:val="en-IE"/>
+        </w:rPr>
+        <w:t xml:space="preserve"> for storing other provider information such as Google, </w:t>
+      </w:r>
+      <w:proofErr w:type="spellStart"/>
+      <w:r>
+        <w:rPr>
+          <w:lang w:val="en-IE"/>
+        </w:rPr>
+        <w:t>Facebook</w:t>
+      </w:r>
+      <w:proofErr w:type="spellEnd"/>
+      <w:r>
+        <w:rPr>
+          <w:lang w:val="en-IE"/>
+        </w:rPr>
+        <w:t xml:space="preserve"> or Microsoft. </w:t>
+      </w:r>
+    </w:p>
+    <w:p>
+      <w:pPr>
+        <w:pStyle w:val="ListParagraph"/>
+        <w:numPr>
+          <w:ilvl w:val="0"/>
+          <w:numId w:val="1"/>
+        </w:numPr>
+        <w:rPr>
+          <w:lang w:val="en-IE"/>
+        </w:rPr>
+      </w:pPr>
+      <w:proofErr w:type="spellStart"/>
+      <w:r>
+        <w:rPr>
+          <w:lang w:val="en-IE"/>
+        </w:rPr>
+        <w:t>AsoNetUserClaim</w:t>
+      </w:r>
+      <w:proofErr w:type="spellEnd"/>
+      <w:r>
+        <w:rPr>
+          <w:lang w:val="en-IE"/>
+        </w:rPr>
+        <w:t xml:space="preserve"> (Not in use)</w:t>
+      </w:r>
+    </w:p>
+    <w:p>
+      <w:pPr>
+        <w:pStyle w:val="ListParagraph"/>
+        <w:numPr>
+          <w:ilvl w:val="1"/>
+          <w:numId w:val="1"/>
+        </w:numPr>
+        <w:rPr>
+          <w:lang w:val="en-IE"/>
+        </w:rPr>
+      </w:pPr>
+      <w:r>
+        <w:rPr>
+          <w:lang w:val="en-IE"/>
+        </w:rPr>
+        <w:t xml:space="preserve"> </w:t>
+      </w:r>
+      <w:r>
+        <w:rPr>
+          <w:lang w:val="en-IE"/>
+        </w:rPr>
+        <w:t>This is normally use when a user have claims in more than one application. We do not need to use this table.</w:t>
+      </w:r>
+    </w:p>
+    <w:p>
+      <w:pPr>
+        <w:rPr>
+          <w:rFonts w:asciiTheme="majorHAnsi" w:eastAsiaTheme="majorEastAsia" w:hAnsiTheme="majorHAnsi" w:cstheme="majorBidi"/>
+          <w:b/>
+          <w:bCs/>
+          <w:color w:val="4F81BD" w:themeColor="accent1"/>
+          <w:lang w:val="en-IE"/>
+        </w:rPr>
+      </w:pPr>
+      <w:r>
+        <w:rPr>
+          <w:lang w:val="en-IE"/>
+        </w:rPr>
+        <w:br w:type="page"/>
+      </w:r>
+    </w:p>
+    <w:p>
+      <w:pPr>
+        <w:pStyle w:val="Heading3"/>
+        <w:rPr>
+          <w:lang w:val="en-IE"/>
+        </w:rPr>
+      </w:pPr>
+      <w:r>
+        <w:rPr>
+          <w:lang w:val="en-IE"/>
+        </w:rPr>
+        <w:lastRenderedPageBreak/>
         <w:t>User</w:t>
       </w:r>
       <w:r>
@@ -493,12 +1027,12 @@
         <w:tblLook w:val="04A0"/>
       </w:tblPr>
       <w:tblGrid>
-        <w:gridCol w:w="1626"/>
-        <w:gridCol w:w="2129"/>
-        <w:gridCol w:w="1186"/>
-        <w:gridCol w:w="1775"/>
-        <w:gridCol w:w="1575"/>
-        <w:gridCol w:w="951"/>
+        <w:gridCol w:w="1496"/>
+        <w:gridCol w:w="2264"/>
+        <w:gridCol w:w="1144"/>
+        <w:gridCol w:w="1886"/>
+        <w:gridCol w:w="1449"/>
+        <w:gridCol w:w="1003"/>
       </w:tblGrid>
       <w:tr>
         <w:trPr>
@@ -506,7 +1040,7 @@
         </w:trPr>
         <w:tc>
           <w:tcPr>
-            <w:tcW w:w="1880" w:type="dxa"/>
+            <w:tcW w:w="1626" w:type="dxa"/>
             <w:noWrap/>
             <w:hideMark/>
           </w:tcPr>
@@ -528,7 +1062,7 @@
         </w:tc>
         <w:tc>
           <w:tcPr>
-            <w:tcW w:w="2360" w:type="dxa"/>
+            <w:tcW w:w="2129" w:type="dxa"/>
             <w:noWrap/>
             <w:hideMark/>
           </w:tcPr>
@@ -550,7 +1084,7 @@
         </w:tc>
         <w:tc>
           <w:tcPr>
-            <w:tcW w:w="1360" w:type="dxa"/>
+            <w:tcW w:w="1186" w:type="dxa"/>
             <w:noWrap/>
             <w:hideMark/>
           </w:tcPr>
@@ -572,7 +1106,7 @@
         </w:tc>
         <w:tc>
           <w:tcPr>
-            <w:tcW w:w="1860" w:type="dxa"/>
+            <w:tcW w:w="1775" w:type="dxa"/>
             <w:noWrap/>
             <w:hideMark/>
           </w:tcPr>
@@ -594,7 +1128,7 @@
         </w:tc>
         <w:tc>
           <w:tcPr>
-            <w:tcW w:w="1820" w:type="dxa"/>
+            <w:tcW w:w="1575" w:type="dxa"/>
             <w:noWrap/>
             <w:hideMark/>
           </w:tcPr>
@@ -616,7 +1150,7 @@
         </w:tc>
         <w:tc>
           <w:tcPr>
-            <w:tcW w:w="887" w:type="dxa"/>
+            <w:tcW w:w="951" w:type="dxa"/>
             <w:hideMark/>
           </w:tcPr>
           <w:p>
@@ -642,7 +1176,7 @@
         </w:trPr>
         <w:tc>
           <w:tcPr>
-            <w:tcW w:w="1880" w:type="dxa"/>
+            <w:tcW w:w="1626" w:type="dxa"/>
             <w:hideMark/>
           </w:tcPr>
           <w:p>
@@ -658,7 +1192,7 @@
         </w:tc>
         <w:tc>
           <w:tcPr>
-            <w:tcW w:w="2360" w:type="dxa"/>
+            <w:tcW w:w="2129" w:type="dxa"/>
             <w:hideMark/>
           </w:tcPr>
           <w:p>
@@ -669,7 +1203,7 @@
         </w:tc>
         <w:tc>
           <w:tcPr>
-            <w:tcW w:w="1360" w:type="dxa"/>
+            <w:tcW w:w="1186" w:type="dxa"/>
             <w:hideMark/>
           </w:tcPr>
           <w:p>
@@ -680,7 +1214,7 @@
         </w:tc>
         <w:tc>
           <w:tcPr>
-            <w:tcW w:w="1860" w:type="dxa"/>
+            <w:tcW w:w="1775" w:type="dxa"/>
             <w:hideMark/>
           </w:tcPr>
           <w:p>
@@ -691,14 +1225,14 @@
         </w:tc>
         <w:tc>
           <w:tcPr>
-            <w:tcW w:w="1820" w:type="dxa"/>
+            <w:tcW w:w="1575" w:type="dxa"/>
             <w:hideMark/>
           </w:tcPr>
           <w:p/>
         </w:tc>
         <w:tc>
           <w:tcPr>
-            <w:tcW w:w="887" w:type="dxa"/>
+            <w:tcW w:w="951" w:type="dxa"/>
             <w:hideMark/>
           </w:tcPr>
           <w:p>
@@ -716,7 +1250,7 @@
         </w:trPr>
         <w:tc>
           <w:tcPr>
-            <w:tcW w:w="1880" w:type="dxa"/>
+            <w:tcW w:w="1626" w:type="dxa"/>
             <w:hideMark/>
           </w:tcPr>
           <w:p>
@@ -732,7 +1266,7 @@
         </w:tc>
         <w:tc>
           <w:tcPr>
-            <w:tcW w:w="2360" w:type="dxa"/>
+            <w:tcW w:w="2129" w:type="dxa"/>
             <w:hideMark/>
           </w:tcPr>
           <w:p>
@@ -743,7 +1277,7 @@
         </w:tc>
         <w:tc>
           <w:tcPr>
-            <w:tcW w:w="1360" w:type="dxa"/>
+            <w:tcW w:w="1186" w:type="dxa"/>
             <w:hideMark/>
           </w:tcPr>
           <w:p>
@@ -754,7 +1288,7 @@
         </w:tc>
         <w:tc>
           <w:tcPr>
-            <w:tcW w:w="1860" w:type="dxa"/>
+            <w:tcW w:w="1775" w:type="dxa"/>
             <w:hideMark/>
           </w:tcPr>
           <w:p>
@@ -775,7 +1309,7 @@
         </w:tc>
         <w:tc>
           <w:tcPr>
-            <w:tcW w:w="1820" w:type="dxa"/>
+            <w:tcW w:w="1575" w:type="dxa"/>
             <w:hideMark/>
           </w:tcPr>
           <w:p>
@@ -786,7 +1320,7 @@
         </w:tc>
         <w:tc>
           <w:tcPr>
-            <w:tcW w:w="887" w:type="dxa"/>
+            <w:tcW w:w="951" w:type="dxa"/>
             <w:hideMark/>
           </w:tcPr>
           <w:p>
@@ -802,19 +1336,18 @@
         </w:trPr>
         <w:tc>
           <w:tcPr>
-            <w:tcW w:w="1880" w:type="dxa"/>
-            <w:hideMark/>
-          </w:tcPr>
-          <w:p>
-            <w:r>
-              <w:lastRenderedPageBreak/>
+            <w:tcW w:w="1626" w:type="dxa"/>
+            <w:hideMark/>
+          </w:tcPr>
+          <w:p>
+            <w:r>
               <w:t xml:space="preserve">Password  </w:t>
             </w:r>
           </w:p>
         </w:tc>
         <w:tc>
           <w:tcPr>
-            <w:tcW w:w="2360" w:type="dxa"/>
+            <w:tcW w:w="2129" w:type="dxa"/>
             <w:hideMark/>
           </w:tcPr>
           <w:p>
@@ -825,7 +1358,7 @@
         </w:tc>
         <w:tc>
           <w:tcPr>
-            <w:tcW w:w="1360" w:type="dxa"/>
+            <w:tcW w:w="1186" w:type="dxa"/>
             <w:hideMark/>
           </w:tcPr>
           <w:p>
@@ -836,7 +1369,7 @@
         </w:tc>
         <w:tc>
           <w:tcPr>
-            <w:tcW w:w="1860" w:type="dxa"/>
+            <w:tcW w:w="1775" w:type="dxa"/>
             <w:hideMark/>
           </w:tcPr>
           <w:p>
@@ -847,7 +1380,7 @@
         </w:tc>
         <w:tc>
           <w:tcPr>
-            <w:tcW w:w="1820" w:type="dxa"/>
+            <w:tcW w:w="1575" w:type="dxa"/>
             <w:hideMark/>
           </w:tcPr>
           <w:p>
@@ -858,7 +1391,7 @@
         </w:tc>
         <w:tc>
           <w:tcPr>
-            <w:tcW w:w="887" w:type="dxa"/>
+            <w:tcW w:w="951" w:type="dxa"/>
             <w:hideMark/>
           </w:tcPr>
           <w:p>
@@ -874,7 +1407,7 @@
         </w:trPr>
         <w:tc>
           <w:tcPr>
-            <w:tcW w:w="1880" w:type="dxa"/>
+            <w:tcW w:w="1626" w:type="dxa"/>
             <w:hideMark/>
           </w:tcPr>
           <w:p>
@@ -890,7 +1423,7 @@
         </w:tc>
         <w:tc>
           <w:tcPr>
-            <w:tcW w:w="2360" w:type="dxa"/>
+            <w:tcW w:w="2129" w:type="dxa"/>
             <w:hideMark/>
           </w:tcPr>
           <w:p>
@@ -901,7 +1434,7 @@
         </w:tc>
         <w:tc>
           <w:tcPr>
-            <w:tcW w:w="1360" w:type="dxa"/>
+            <w:tcW w:w="1186" w:type="dxa"/>
             <w:hideMark/>
           </w:tcPr>
           <w:p>
@@ -912,7 +1445,7 @@
         </w:tc>
         <w:tc>
           <w:tcPr>
-            <w:tcW w:w="1860" w:type="dxa"/>
+            <w:tcW w:w="1775" w:type="dxa"/>
             <w:hideMark/>
           </w:tcPr>
           <w:p>
@@ -923,7 +1456,7 @@
         </w:tc>
         <w:tc>
           <w:tcPr>
-            <w:tcW w:w="1820" w:type="dxa"/>
+            <w:tcW w:w="1575" w:type="dxa"/>
             <w:hideMark/>
           </w:tcPr>
           <w:p>
@@ -934,7 +1467,7 @@
         </w:tc>
         <w:tc>
           <w:tcPr>
-            <w:tcW w:w="887" w:type="dxa"/>
+            <w:tcW w:w="951" w:type="dxa"/>
             <w:hideMark/>
           </w:tcPr>
           <w:p>
@@ -950,7 +1483,7 @@
         </w:trPr>
         <w:tc>
           <w:tcPr>
-            <w:tcW w:w="1880" w:type="dxa"/>
+            <w:tcW w:w="1626" w:type="dxa"/>
             <w:hideMark/>
           </w:tcPr>
           <w:p>
@@ -966,7 +1499,7 @@
         </w:tc>
         <w:tc>
           <w:tcPr>
-            <w:tcW w:w="2360" w:type="dxa"/>
+            <w:tcW w:w="2129" w:type="dxa"/>
             <w:hideMark/>
           </w:tcPr>
           <w:p>
@@ -977,7 +1510,7 @@
         </w:tc>
         <w:tc>
           <w:tcPr>
-            <w:tcW w:w="1360" w:type="dxa"/>
+            <w:tcW w:w="1186" w:type="dxa"/>
             <w:hideMark/>
           </w:tcPr>
           <w:p>
@@ -988,7 +1521,7 @@
         </w:tc>
         <w:tc>
           <w:tcPr>
-            <w:tcW w:w="1860" w:type="dxa"/>
+            <w:tcW w:w="1775" w:type="dxa"/>
             <w:hideMark/>
           </w:tcPr>
           <w:p>
@@ -1001,7 +1534,7 @@
         </w:tc>
         <w:tc>
           <w:tcPr>
-            <w:tcW w:w="1820" w:type="dxa"/>
+            <w:tcW w:w="1575" w:type="dxa"/>
             <w:hideMark/>
           </w:tcPr>
           <w:p>
@@ -1012,7 +1545,7 @@
         </w:tc>
         <w:tc>
           <w:tcPr>
-            <w:tcW w:w="887" w:type="dxa"/>
+            <w:tcW w:w="951" w:type="dxa"/>
             <w:hideMark/>
           </w:tcPr>
           <w:p>
@@ -1028,7 +1561,7 @@
         </w:trPr>
         <w:tc>
           <w:tcPr>
-            <w:tcW w:w="1880" w:type="dxa"/>
+            <w:tcW w:w="1626" w:type="dxa"/>
             <w:hideMark/>
           </w:tcPr>
           <w:p>
@@ -1044,7 +1577,7 @@
         </w:tc>
         <w:tc>
           <w:tcPr>
-            <w:tcW w:w="2360" w:type="dxa"/>
+            <w:tcW w:w="2129" w:type="dxa"/>
             <w:hideMark/>
           </w:tcPr>
           <w:p>
@@ -1055,7 +1588,7 @@
         </w:tc>
         <w:tc>
           <w:tcPr>
-            <w:tcW w:w="1360" w:type="dxa"/>
+            <w:tcW w:w="1186" w:type="dxa"/>
             <w:hideMark/>
           </w:tcPr>
           <w:p>
@@ -1066,7 +1599,7 @@
         </w:tc>
         <w:tc>
           <w:tcPr>
-            <w:tcW w:w="1860" w:type="dxa"/>
+            <w:tcW w:w="1775" w:type="dxa"/>
             <w:hideMark/>
           </w:tcPr>
           <w:p>
@@ -1077,7 +1610,7 @@
         </w:tc>
         <w:tc>
           <w:tcPr>
-            <w:tcW w:w="1820" w:type="dxa"/>
+            <w:tcW w:w="1575" w:type="dxa"/>
             <w:hideMark/>
           </w:tcPr>
           <w:p>
@@ -1088,7 +1621,7 @@
         </w:tc>
         <w:tc>
           <w:tcPr>
-            <w:tcW w:w="887" w:type="dxa"/>
+            <w:tcW w:w="951" w:type="dxa"/>
             <w:hideMark/>
           </w:tcPr>
           <w:p>
@@ -1104,7 +1637,7 @@
         </w:trPr>
         <w:tc>
           <w:tcPr>
-            <w:tcW w:w="1880" w:type="dxa"/>
+            <w:tcW w:w="1626" w:type="dxa"/>
             <w:hideMark/>
           </w:tcPr>
           <w:p>
@@ -1115,7 +1648,7 @@
         </w:tc>
         <w:tc>
           <w:tcPr>
-            <w:tcW w:w="2360" w:type="dxa"/>
+            <w:tcW w:w="2129" w:type="dxa"/>
             <w:hideMark/>
           </w:tcPr>
           <w:p>
@@ -1126,7 +1659,7 @@
         </w:tc>
         <w:tc>
           <w:tcPr>
-            <w:tcW w:w="1360" w:type="dxa"/>
+            <w:tcW w:w="1186" w:type="dxa"/>
             <w:hideMark/>
           </w:tcPr>
           <w:p>
@@ -1137,7 +1670,7 @@
         </w:tc>
         <w:tc>
           <w:tcPr>
-            <w:tcW w:w="1860" w:type="dxa"/>
+            <w:tcW w:w="1775" w:type="dxa"/>
             <w:hideMark/>
           </w:tcPr>
           <w:p>
@@ -1148,14 +1681,14 @@
         </w:tc>
         <w:tc>
           <w:tcPr>
-            <w:tcW w:w="1820" w:type="dxa"/>
+            <w:tcW w:w="1575" w:type="dxa"/>
             <w:hideMark/>
           </w:tcPr>
           <w:p/>
         </w:tc>
         <w:tc>
           <w:tcPr>
-            <w:tcW w:w="887" w:type="dxa"/>
+            <w:tcW w:w="951" w:type="dxa"/>
             <w:hideMark/>
           </w:tcPr>
           <w:p>
@@ -1171,7 +1704,7 @@
         </w:trPr>
         <w:tc>
           <w:tcPr>
-            <w:tcW w:w="1880" w:type="dxa"/>
+            <w:tcW w:w="1626" w:type="dxa"/>
             <w:hideMark/>
           </w:tcPr>
           <w:p>
@@ -1182,7 +1715,7 @@
         </w:tc>
         <w:tc>
           <w:tcPr>
-            <w:tcW w:w="2360" w:type="dxa"/>
+            <w:tcW w:w="2129" w:type="dxa"/>
             <w:hideMark/>
           </w:tcPr>
           <w:p>
@@ -1193,7 +1726,7 @@
         </w:tc>
         <w:tc>
           <w:tcPr>
-            <w:tcW w:w="1360" w:type="dxa"/>
+            <w:tcW w:w="1186" w:type="dxa"/>
             <w:hideMark/>
           </w:tcPr>
           <w:p>
@@ -1204,7 +1737,7 @@
         </w:tc>
         <w:tc>
           <w:tcPr>
-            <w:tcW w:w="1860" w:type="dxa"/>
+            <w:tcW w:w="1775" w:type="dxa"/>
             <w:hideMark/>
           </w:tcPr>
           <w:p>
@@ -1215,14 +1748,14 @@
         </w:tc>
         <w:tc>
           <w:tcPr>
-            <w:tcW w:w="1820" w:type="dxa"/>
+            <w:tcW w:w="1575" w:type="dxa"/>
             <w:hideMark/>
           </w:tcPr>
           <w:p/>
         </w:tc>
         <w:tc>
           <w:tcPr>
-            <w:tcW w:w="887" w:type="dxa"/>
+            <w:tcW w:w="951" w:type="dxa"/>
             <w:hideMark/>
           </w:tcPr>
           <w:p>
@@ -1238,7 +1771,7 @@
         </w:trPr>
         <w:tc>
           <w:tcPr>
-            <w:tcW w:w="1880" w:type="dxa"/>
+            <w:tcW w:w="1626" w:type="dxa"/>
             <w:hideMark/>
           </w:tcPr>
           <w:p>
@@ -1249,7 +1782,7 @@
         </w:tc>
         <w:tc>
           <w:tcPr>
-            <w:tcW w:w="2360" w:type="dxa"/>
+            <w:tcW w:w="2129" w:type="dxa"/>
             <w:hideMark/>
           </w:tcPr>
           <w:p>
@@ -1260,7 +1793,7 @@
         </w:tc>
         <w:tc>
           <w:tcPr>
-            <w:tcW w:w="1360" w:type="dxa"/>
+            <w:tcW w:w="1186" w:type="dxa"/>
             <w:hideMark/>
           </w:tcPr>
           <w:p>
@@ -1271,7 +1804,7 @@
         </w:tc>
         <w:tc>
           <w:tcPr>
-            <w:tcW w:w="1860" w:type="dxa"/>
+            <w:tcW w:w="1775" w:type="dxa"/>
             <w:hideMark/>
           </w:tcPr>
           <w:p>
@@ -1282,14 +1815,14 @@
         </w:tc>
         <w:tc>
           <w:tcPr>
-            <w:tcW w:w="1820" w:type="dxa"/>
+            <w:tcW w:w="1575" w:type="dxa"/>
             <w:hideMark/>
           </w:tcPr>
           <w:p/>
         </w:tc>
         <w:tc>
           <w:tcPr>
-            <w:tcW w:w="887" w:type="dxa"/>
+            <w:tcW w:w="951" w:type="dxa"/>
             <w:hideMark/>
           </w:tcPr>
           <w:p>
@@ -1305,7 +1838,7 @@
         </w:trPr>
         <w:tc>
           <w:tcPr>
-            <w:tcW w:w="1880" w:type="dxa"/>
+            <w:tcW w:w="1626" w:type="dxa"/>
             <w:hideMark/>
           </w:tcPr>
           <w:p>
@@ -1316,7 +1849,7 @@
         </w:tc>
         <w:tc>
           <w:tcPr>
-            <w:tcW w:w="2360" w:type="dxa"/>
+            <w:tcW w:w="2129" w:type="dxa"/>
             <w:hideMark/>
           </w:tcPr>
           <w:p>
@@ -1327,7 +1860,7 @@
         </w:tc>
         <w:tc>
           <w:tcPr>
-            <w:tcW w:w="1360" w:type="dxa"/>
+            <w:tcW w:w="1186" w:type="dxa"/>
             <w:hideMark/>
           </w:tcPr>
           <w:p>
@@ -1338,7 +1871,7 @@
         </w:tc>
         <w:tc>
           <w:tcPr>
-            <w:tcW w:w="1860" w:type="dxa"/>
+            <w:tcW w:w="1775" w:type="dxa"/>
             <w:hideMark/>
           </w:tcPr>
           <w:p>
@@ -1349,14 +1882,14 @@
         </w:tc>
         <w:tc>
           <w:tcPr>
-            <w:tcW w:w="1820" w:type="dxa"/>
+            <w:tcW w:w="1575" w:type="dxa"/>
             <w:hideMark/>
           </w:tcPr>
           <w:p/>
         </w:tc>
         <w:tc>
           <w:tcPr>
-            <w:tcW w:w="887" w:type="dxa"/>
+            <w:tcW w:w="951" w:type="dxa"/>
             <w:hideMark/>
           </w:tcPr>
           <w:p>
@@ -1372,7 +1905,7 @@
         </w:trPr>
         <w:tc>
           <w:tcPr>
-            <w:tcW w:w="1880" w:type="dxa"/>
+            <w:tcW w:w="1626" w:type="dxa"/>
             <w:hideMark/>
           </w:tcPr>
           <w:p>
@@ -1388,7 +1921,7 @@
         </w:tc>
         <w:tc>
           <w:tcPr>
-            <w:tcW w:w="2360" w:type="dxa"/>
+            <w:tcW w:w="2129" w:type="dxa"/>
             <w:hideMark/>
           </w:tcPr>
           <w:p>
@@ -1399,7 +1932,7 @@
         </w:tc>
         <w:tc>
           <w:tcPr>
-            <w:tcW w:w="1360" w:type="dxa"/>
+            <w:tcW w:w="1186" w:type="dxa"/>
             <w:hideMark/>
           </w:tcPr>
           <w:p>
@@ -1410,7 +1943,7 @@
         </w:tc>
         <w:tc>
           <w:tcPr>
-            <w:tcW w:w="1860" w:type="dxa"/>
+            <w:tcW w:w="1775" w:type="dxa"/>
             <w:hideMark/>
           </w:tcPr>
           <w:p>
@@ -1421,14 +1954,14 @@
         </w:tc>
         <w:tc>
           <w:tcPr>
-            <w:tcW w:w="1820" w:type="dxa"/>
+            <w:tcW w:w="1575" w:type="dxa"/>
             <w:hideMark/>
           </w:tcPr>
           <w:p/>
         </w:tc>
         <w:tc>
           <w:tcPr>
-            <w:tcW w:w="887" w:type="dxa"/>
+            <w:tcW w:w="951" w:type="dxa"/>
             <w:hideMark/>
           </w:tcPr>
           <w:p>
@@ -1444,7 +1977,7 @@
         </w:trPr>
         <w:tc>
           <w:tcPr>
-            <w:tcW w:w="1880" w:type="dxa"/>
+            <w:tcW w:w="1626" w:type="dxa"/>
             <w:hideMark/>
           </w:tcPr>
           <w:p>
@@ -1460,7 +1993,7 @@
         </w:tc>
         <w:tc>
           <w:tcPr>
-            <w:tcW w:w="2360" w:type="dxa"/>
+            <w:tcW w:w="2129" w:type="dxa"/>
             <w:hideMark/>
           </w:tcPr>
           <w:p>
@@ -1476,7 +2009,7 @@
         </w:tc>
         <w:tc>
           <w:tcPr>
-            <w:tcW w:w="1360" w:type="dxa"/>
+            <w:tcW w:w="1186" w:type="dxa"/>
             <w:hideMark/>
           </w:tcPr>
           <w:p>
@@ -1487,7 +2020,7 @@
         </w:tc>
         <w:tc>
           <w:tcPr>
-            <w:tcW w:w="1860" w:type="dxa"/>
+            <w:tcW w:w="1775" w:type="dxa"/>
             <w:hideMark/>
           </w:tcPr>
           <w:p>
@@ -1500,7 +2033,7 @@
         </w:tc>
         <w:tc>
           <w:tcPr>
-            <w:tcW w:w="1820" w:type="dxa"/>
+            <w:tcW w:w="1575" w:type="dxa"/>
             <w:hideMark/>
           </w:tcPr>
           <w:p>
@@ -1511,7 +2044,7 @@
         </w:tc>
         <w:tc>
           <w:tcPr>
-            <w:tcW w:w="887" w:type="dxa"/>
+            <w:tcW w:w="951" w:type="dxa"/>
             <w:hideMark/>
           </w:tcPr>
           <w:p>
@@ -1527,7 +2060,7 @@
         </w:trPr>
         <w:tc>
           <w:tcPr>
-            <w:tcW w:w="1880" w:type="dxa"/>
+            <w:tcW w:w="1626" w:type="dxa"/>
             <w:hideMark/>
           </w:tcPr>
           <w:p>
@@ -1543,7 +2076,7 @@
         </w:tc>
         <w:tc>
           <w:tcPr>
-            <w:tcW w:w="2360" w:type="dxa"/>
+            <w:tcW w:w="2129" w:type="dxa"/>
             <w:hideMark/>
           </w:tcPr>
           <w:p>
@@ -1554,7 +2087,7 @@
         </w:tc>
         <w:tc>
           <w:tcPr>
-            <w:tcW w:w="1360" w:type="dxa"/>
+            <w:tcW w:w="1186" w:type="dxa"/>
             <w:hideMark/>
           </w:tcPr>
           <w:p>
@@ -1565,7 +2098,7 @@
         </w:tc>
         <w:tc>
           <w:tcPr>
-            <w:tcW w:w="1860" w:type="dxa"/>
+            <w:tcW w:w="1775" w:type="dxa"/>
             <w:hideMark/>
           </w:tcPr>
           <w:p>
@@ -1576,7 +2109,7 @@
         </w:tc>
         <w:tc>
           <w:tcPr>
-            <w:tcW w:w="1820" w:type="dxa"/>
+            <w:tcW w:w="1575" w:type="dxa"/>
             <w:hideMark/>
           </w:tcPr>
           <w:p>
@@ -1587,7 +2120,7 @@
         </w:tc>
         <w:tc>
           <w:tcPr>
-            <w:tcW w:w="887" w:type="dxa"/>
+            <w:tcW w:w="951" w:type="dxa"/>
             <w:hideMark/>
           </w:tcPr>
           <w:p>
@@ -1603,7 +2136,7 @@
         </w:trPr>
         <w:tc>
           <w:tcPr>
-            <w:tcW w:w="1880" w:type="dxa"/>
+            <w:tcW w:w="1626" w:type="dxa"/>
             <w:hideMark/>
           </w:tcPr>
           <w:p>
@@ -1619,7 +2152,7 @@
         </w:tc>
         <w:tc>
           <w:tcPr>
-            <w:tcW w:w="2360" w:type="dxa"/>
+            <w:tcW w:w="2129" w:type="dxa"/>
             <w:hideMark/>
           </w:tcPr>
           <w:p>
@@ -1638,7 +2171,7 @@
         </w:tc>
         <w:tc>
           <w:tcPr>
-            <w:tcW w:w="1360" w:type="dxa"/>
+            <w:tcW w:w="1186" w:type="dxa"/>
             <w:hideMark/>
           </w:tcPr>
           <w:p>
@@ -1649,7 +2182,7 @@
         </w:tc>
         <w:tc>
           <w:tcPr>
-            <w:tcW w:w="1860" w:type="dxa"/>
+            <w:tcW w:w="1775" w:type="dxa"/>
             <w:hideMark/>
           </w:tcPr>
           <w:p>
@@ -1660,7 +2193,7 @@
         </w:tc>
         <w:tc>
           <w:tcPr>
-            <w:tcW w:w="1820" w:type="dxa"/>
+            <w:tcW w:w="1575" w:type="dxa"/>
             <w:hideMark/>
           </w:tcPr>
           <w:p>
@@ -1671,7 +2204,7 @@
         </w:tc>
         <w:tc>
           <w:tcPr>
-            <w:tcW w:w="887" w:type="dxa"/>
+            <w:tcW w:w="951" w:type="dxa"/>
             <w:noWrap/>
             <w:hideMark/>
           </w:tcPr>
@@ -1681,6 +2214,94 @@
               <w:t>DateTime</w:t>
             </w:r>
             <w:proofErr w:type="spellEnd"/>
+          </w:p>
+        </w:tc>
+      </w:tr>
+      <w:tr>
+        <w:trPr>
+          <w:trHeight w:val="1020"/>
+        </w:trPr>
+        <w:tc>
+          <w:tcPr>
+            <w:tcW w:w="1626" w:type="dxa"/>
+            <w:hideMark/>
+          </w:tcPr>
+          <w:p>
+            <w:proofErr w:type="spellStart"/>
+            <w:r>
+              <w:t>AspNetUserID</w:t>
+            </w:r>
+            <w:proofErr w:type="spellEnd"/>
+            <w:r>
+              <w:t xml:space="preserve">  </w:t>
+            </w:r>
+          </w:p>
+        </w:tc>
+        <w:tc>
+          <w:tcPr>
+            <w:tcW w:w="2129" w:type="dxa"/>
+            <w:hideMark/>
+          </w:tcPr>
+          <w:p>
+            <w:r>
+              <w:t xml:space="preserve">Foreign Key column for </w:t>
+            </w:r>
+            <w:proofErr w:type="spellStart"/>
+            <w:r>
+              <w:t>AspNetUsers</w:t>
+            </w:r>
+            <w:proofErr w:type="spellEnd"/>
+            <w:r>
+              <w:t xml:space="preserve"> table</w:t>
+            </w:r>
+          </w:p>
+        </w:tc>
+        <w:tc>
+          <w:tcPr>
+            <w:tcW w:w="1186" w:type="dxa"/>
+            <w:hideMark/>
+          </w:tcPr>
+          <w:p>
+            <w:r>
+              <w:t>Y</w:t>
+            </w:r>
+          </w:p>
+        </w:tc>
+        <w:tc>
+          <w:tcPr>
+            <w:tcW w:w="1775" w:type="dxa"/>
+            <w:hideMark/>
+          </w:tcPr>
+          <w:p>
+            <w:r>
+              <w:t xml:space="preserve">GUID String </w:t>
+            </w:r>
+            <w:r>
+              <w:t>142331f4-23d2-4835-9b77-b6a3d38223a2</w:t>
+            </w:r>
+          </w:p>
+        </w:tc>
+        <w:tc>
+          <w:tcPr>
+            <w:tcW w:w="1575" w:type="dxa"/>
+            <w:hideMark/>
+          </w:tcPr>
+          <w:p>
+            <w:r>
+              <w:t>Not null</w:t>
+            </w:r>
+          </w:p>
+        </w:tc>
+        <w:tc>
+          <w:tcPr>
+            <w:tcW w:w="951" w:type="dxa"/>
+            <w:noWrap/>
+            <w:hideMark/>
+          </w:tcPr>
+          <w:p>
+            <w:r>
+              <w:t>string</w:t>
+            </w:r>
           </w:p>
         </w:tc>
       </w:tr>
@@ -5047,6 +5668,26 @@
       </w:rPr>
       <w:t>Date Created: 20/03/2019</w:t>
     </w:r>
+    <w:r>
+      <w:rPr>
+        <w:lang w:val="en-IE"/>
+      </w:rPr>
+      <w:t xml:space="preserve"> (Charles </w:t>
+    </w:r>
+    <w:proofErr w:type="spellStart"/>
+    <w:r>
+      <w:rPr>
+        <w:lang w:val="en-IE"/>
+      </w:rPr>
+      <w:t>Aylward</w:t>
+    </w:r>
+    <w:proofErr w:type="spellEnd"/>
+    <w:r>
+      <w:rPr>
+        <w:lang w:val="en-IE"/>
+      </w:rPr>
+      <w:t>)</w:t>
+    </w:r>
   </w:p>
   <w:p>
     <w:pPr>
@@ -5056,7 +5697,31 @@
       <w:rPr>
         <w:lang w:val="en-IE"/>
       </w:rPr>
-      <w:t>Date Updated: 21/03/2019</w:t>
+      <w:t>Date Updated: 2</w:t>
+    </w:r>
+    <w:r>
+      <w:rPr>
+        <w:lang w:val="en-IE"/>
+      </w:rPr>
+      <w:t>7</w:t>
+    </w:r>
+    <w:r>
+      <w:rPr>
+        <w:lang w:val="en-IE"/>
+      </w:rPr>
+      <w:t>/0</w:t>
+    </w:r>
+    <w:r>
+      <w:rPr>
+        <w:lang w:val="en-IE"/>
+      </w:rPr>
+      <w:t>4</w:t>
+    </w:r>
+    <w:r>
+      <w:rPr>
+        <w:lang w:val="en-IE"/>
+      </w:rPr>
+      <w:t>/2019</w:t>
     </w:r>
   </w:p>
 </w:hdr>
@@ -5080,7 +5745,7 @@
         <w:rFonts w:ascii="Symbol" w:hAnsi="Symbol" w:hint="default"/>
       </w:rPr>
     </w:lvl>
-    <w:lvl w:ilvl="1" w:tplc="18090003" w:tentative="1">
+    <w:lvl w:ilvl="1" w:tplc="18090003">
       <w:start w:val="1"/>
       <w:numFmt w:val="bullet"/>
       <w:lvlText w:val="o"/>
@@ -5663,6 +6328,17 @@
       <w:lang w:val="en-GB"/>
     </w:rPr>
   </w:style>
+  <w:style w:type="character" w:styleId="Emphasis">
+    <w:name w:val="Emphasis"/>
+    <w:basedOn w:val="DefaultParagraphFont"/>
+    <w:uiPriority w:val="20"/>
+    <w:qFormat/>
+    <w:rsid w:val="0091660E"/>
+    <w:rPr>
+      <w:i/>
+      <w:iCs/>
+    </w:rPr>
+  </w:style>
 </w:styles>
 </file>
 

</xml_diff>

<commit_message>
Minor Changes on Database design and Security Docs
</commit_message>
<xml_diff>
--- a/Documentation/Documents/Database Design.docx
+++ b/Documentation/Documents/Database Design.docx
@@ -266,6 +266,20 @@
           <w:lang w:val="en-IE"/>
         </w:rPr>
       </w:pPr>
+      <w:r>
+        <w:rPr>
+          <w:noProof/>
+          <w:lang w:val="en-IE" w:eastAsia="en-IE"/>
+        </w:rPr>
+        <w:t xml:space="preserve"> </w:t>
+      </w:r>
+      <w:r>
+        <w:rPr>
+          <w:noProof/>
+          <w:lang w:val="en-IE" w:eastAsia="en-IE"/>
+        </w:rPr>
+        <w:tab/>
+      </w:r>
       <w:r>
         <w:rPr>
           <w:noProof/>
@@ -289,7 +303,7 @@
                     </pic:cNvPicPr>
                   </pic:nvPicPr>
                   <pic:blipFill>
-                    <a:blip r:embed="rId7" cstate="print"/>
+                    <a:blip r:embed="rId8" cstate="print"/>
                     <a:srcRect/>
                     <a:stretch>
                       <a:fillRect/>
@@ -422,7 +436,7 @@
             <o:lock v:ext="edit" aspectratio="t"/>
           </v:shapetype>
           <v:shape id="_x0000_i1025" type="#_x0000_t75" style="width:451pt;height:477.5pt">
-            <v:imagedata r:id="rId8" o:title="CrowSoftERD3"/>
+            <v:imagedata r:id="rId9" o:title="CrowSoftERD3"/>
           </v:shape>
         </w:pict>
       </w:r>
@@ -909,7 +923,19 @@
         <w:rPr>
           <w:lang w:val="en-IE"/>
         </w:rPr>
-        <w:t>AsoNetUserClaim</w:t>
+        <w:t>As</w:t>
+      </w:r>
+      <w:r>
+        <w:rPr>
+          <w:lang w:val="en-IE"/>
+        </w:rPr>
+        <w:t>p</w:t>
+      </w:r>
+      <w:r>
+        <w:rPr>
+          <w:lang w:val="en-IE"/>
+        </w:rPr>
+        <w:t>NetUserClaim</w:t>
       </w:r>
       <w:proofErr w:type="spellEnd"/>
       <w:r>
@@ -1297,7 +1323,7 @@
                 <w:u w:val="single"/>
               </w:rPr>
             </w:pPr>
-            <w:hyperlink r:id="rId9" w:history="1">
+            <w:hyperlink r:id="rId10" w:history="1">
               <w:r>
                 <w:rPr>
                   <w:rStyle w:val="Hyperlink"/>
@@ -5593,7 +5619,7 @@
       </w:pPr>
     </w:p>
     <w:sectPr>
-      <w:headerReference w:type="default" r:id="rId10"/>
+      <w:headerReference w:type="default" r:id="rId11"/>
       <w:pgSz w:w="11906" w:h="16838"/>
       <w:pgMar w:top="1440" w:right="1440" w:bottom="1440" w:left="1440" w:header="708" w:footer="708" w:gutter="0"/>
       <w:cols w:space="708"/>
@@ -6623,4 +6649,16 @@
   <a:objectDefaults/>
   <a:extraClrSchemeLst/>
 </a:theme>
+</file>
+
+<file path=customXml/item1.xml><?xml version="1.0" encoding="utf-8"?>
+<b:Sources xmlns:b="http://schemas.openxmlformats.org/officeDocument/2006/bibliography" xmlns="http://schemas.openxmlformats.org/officeDocument/2006/bibliography" SelectedStyle="\APA.XSL" StyleName="APA Fifth Edition"/>
+</file>
+
+<file path=customXml/itemProps1.xml><?xml version="1.0" encoding="utf-8"?>
+<ds:datastoreItem xmlns:ds="http://schemas.openxmlformats.org/officeDocument/2006/customXml" ds:itemID="{EC0B5046-E1EA-43AE-ACCF-45B043A39304}">
+  <ds:schemaRefs>
+    <ds:schemaRef ds:uri="http://schemas.openxmlformats.org/officeDocument/2006/bibliography"/>
+  </ds:schemaRefs>
+</ds:datastoreItem>
 </file>
</xml_diff>